<commit_message>
Chengalva Sai Harikha SQL Mini Project
</commit_message>
<xml_diff>
--- a/MINI PROJECT.docx
+++ b/MINI PROJECT.docx
@@ -83,6 +83,7 @@
       <w:r>
         <w:rPr>
           <w:rFonts w:ascii="Times New Roman" w:hAnsi="Times New Roman" w:cs="Times New Roman"/>
+          <w:noProof/>
           <w:lang w:val="en-US"/>
         </w:rPr>
         <w:drawing>
@@ -165,6 +166,7 @@
       <w:r>
         <w:rPr>
           <w:rFonts w:ascii="Times New Roman" w:hAnsi="Times New Roman" w:cs="Times New Roman"/>
+          <w:noProof/>
           <w:lang w:val="en-US"/>
         </w:rPr>
         <w:drawing>
@@ -213,6 +215,7 @@
       <w:r>
         <w:rPr>
           <w:rFonts w:ascii="Times New Roman" w:hAnsi="Times New Roman" w:cs="Times New Roman"/>
+          <w:noProof/>
           <w:lang w:val="en-US"/>
         </w:rPr>
         <w:drawing>
@@ -365,18 +368,18 @@
           <w:lang w:val="en-US"/>
         </w:rPr>
         <w:drawing>
-          <wp:inline distT="0" distB="0" distL="0" distR="0" wp14:anchorId="043356B0" wp14:editId="00E305FA">
-            <wp:extent cx="5731510" cy="4323715"/>
-            <wp:effectExtent l="0" t="0" r="2540" b="635"/>
-            <wp:docPr id="1969591912" name="Picture 1" descr="A screenshot of a computer&#10;&#10;AI-generated content may be incorrect."/>
-            <wp:cNvGraphicFramePr>
-              <a:graphicFrameLocks xmlns:a="http://schemas.openxmlformats.org/drawingml/2006/main" noChangeAspect="1"/>
-            </wp:cNvGraphicFramePr>
-            <a:graphic xmlns:a="http://schemas.openxmlformats.org/drawingml/2006/main">
-              <a:graphicData uri="http://schemas.openxmlformats.org/drawingml/2006/picture">
-                <pic:pic xmlns:pic="http://schemas.openxmlformats.org/drawingml/2006/picture">
-                  <pic:nvPicPr>
-                    <pic:cNvPr id="1969591912" name="Picture 1" descr="A screenshot of a computer&#10;&#10;AI-generated content may be incorrect."/>
+          <wp:inline distT="0" distB="0" distL="0" distR="0" wp14:anchorId="0B1DEEAC" wp14:editId="25CFC0A4">
+            <wp:extent cx="5731510" cy="4437380"/>
+            <wp:effectExtent l="0" t="0" r="2540" b="1270"/>
+            <wp:docPr id="1855152288" name="Picture 1"/>
+            <wp:cNvGraphicFramePr>
+              <a:graphicFrameLocks xmlns:a="http://schemas.openxmlformats.org/drawingml/2006/main" noChangeAspect="1"/>
+            </wp:cNvGraphicFramePr>
+            <a:graphic xmlns:a="http://schemas.openxmlformats.org/drawingml/2006/main">
+              <a:graphicData uri="http://schemas.openxmlformats.org/drawingml/2006/picture">
+                <pic:pic xmlns:pic="http://schemas.openxmlformats.org/drawingml/2006/picture">
+                  <pic:nvPicPr>
+                    <pic:cNvPr id="1855152288" name=""/>
                     <pic:cNvPicPr/>
                   </pic:nvPicPr>
                   <pic:blipFill>
@@ -388,7 +391,7 @@
                   <pic:spPr>
                     <a:xfrm>
                       <a:off x="0" y="0"/>
-                      <a:ext cx="5731510" cy="4323715"/>
+                      <a:ext cx="5731510" cy="4437380"/>
                     </a:xfrm>
                     <a:prstGeom prst="rect">
                       <a:avLst/>
@@ -430,6 +433,7 @@
       <w:r>
         <w:rPr>
           <w:rFonts w:ascii="Times New Roman" w:hAnsi="Times New Roman" w:cs="Times New Roman"/>
+          <w:noProof/>
           <w:lang w:val="en-US"/>
         </w:rPr>
         <w:drawing>
@@ -481,6 +485,7 @@
       <w:r>
         <w:rPr>
           <w:rFonts w:ascii="Times New Roman" w:hAnsi="Times New Roman" w:cs="Times New Roman"/>
+          <w:noProof/>
           <w:lang w:val="en-US"/>
         </w:rPr>
         <w:drawing>
@@ -532,6 +537,7 @@
       <w:r>
         <w:rPr>
           <w:rFonts w:ascii="Times New Roman" w:hAnsi="Times New Roman" w:cs="Times New Roman"/>
+          <w:noProof/>
           <w:lang w:val="en-US"/>
         </w:rPr>
         <w:lastRenderedPageBreak/>
@@ -584,6 +590,7 @@
       <w:r>
         <w:rPr>
           <w:rFonts w:ascii="Times New Roman" w:hAnsi="Times New Roman" w:cs="Times New Roman"/>
+          <w:noProof/>
           <w:lang w:val="en-US"/>
         </w:rPr>
         <w:drawing>
@@ -673,6 +680,7 @@
       <w:r>
         <w:rPr>
           <w:rFonts w:ascii="Times New Roman" w:hAnsi="Times New Roman" w:cs="Times New Roman"/>
+          <w:noProof/>
           <w:lang w:val="en-US"/>
         </w:rPr>
         <w:drawing>
@@ -724,6 +732,7 @@
       <w:r>
         <w:rPr>
           <w:rFonts w:ascii="Times New Roman" w:hAnsi="Times New Roman" w:cs="Times New Roman"/>
+          <w:noProof/>
           <w:lang w:val="en-US"/>
         </w:rPr>
         <w:drawing>
@@ -792,6 +801,7 @@
       <w:r>
         <w:rPr>
           <w:rFonts w:ascii="Times New Roman" w:hAnsi="Times New Roman" w:cs="Times New Roman"/>
+          <w:noProof/>
           <w:lang w:val="en-US"/>
         </w:rPr>
         <w:lastRenderedPageBreak/>
@@ -844,6 +854,7 @@
       <w:r>
         <w:rPr>
           <w:rFonts w:ascii="Times New Roman" w:hAnsi="Times New Roman" w:cs="Times New Roman"/>
+          <w:noProof/>
           <w:lang w:val="en-US"/>
         </w:rPr>
         <w:drawing>
@@ -912,6 +923,7 @@
       <w:r>
         <w:rPr>
           <w:rFonts w:ascii="Times New Roman" w:hAnsi="Times New Roman" w:cs="Times New Roman"/>
+          <w:noProof/>
           <w:lang w:val="en-US"/>
         </w:rPr>
         <w:drawing>
@@ -963,6 +975,7 @@
       <w:r>
         <w:rPr>
           <w:rFonts w:ascii="Times New Roman" w:hAnsi="Times New Roman" w:cs="Times New Roman"/>
+          <w:noProof/>
           <w:lang w:val="en-US"/>
         </w:rPr>
         <w:drawing>
@@ -1031,6 +1044,7 @@
       <w:r>
         <w:rPr>
           <w:rFonts w:ascii="Times New Roman" w:hAnsi="Times New Roman" w:cs="Times New Roman"/>
+          <w:noProof/>
           <w:lang w:val="en-US"/>
         </w:rPr>
         <w:drawing>
@@ -1082,6 +1096,7 @@
       <w:r>
         <w:rPr>
           <w:rFonts w:ascii="Times New Roman" w:hAnsi="Times New Roman" w:cs="Times New Roman"/>
+          <w:noProof/>
           <w:lang w:val="en-US"/>
         </w:rPr>
         <w:lastRenderedPageBreak/>
@@ -1151,6 +1166,7 @@
       <w:r>
         <w:rPr>
           <w:rFonts w:ascii="Times New Roman" w:hAnsi="Times New Roman" w:cs="Times New Roman"/>
+          <w:noProof/>
           <w:lang w:val="en-US"/>
         </w:rPr>
         <w:drawing>
@@ -1202,6 +1218,7 @@
       <w:r>
         <w:rPr>
           <w:rFonts w:ascii="Times New Roman" w:hAnsi="Times New Roman" w:cs="Times New Roman"/>
+          <w:noProof/>
           <w:lang w:val="en-US"/>
         </w:rPr>
         <w:drawing>
@@ -1270,6 +1287,7 @@
       <w:r>
         <w:rPr>
           <w:rFonts w:ascii="Times New Roman" w:hAnsi="Times New Roman" w:cs="Times New Roman"/>
+          <w:noProof/>
           <w:lang w:val="en-US"/>
         </w:rPr>
         <w:drawing>
@@ -1321,6 +1339,7 @@
       <w:r>
         <w:rPr>
           <w:rFonts w:ascii="Times New Roman" w:hAnsi="Times New Roman" w:cs="Times New Roman"/>
+          <w:noProof/>
           <w:lang w:val="en-US"/>
         </w:rPr>
         <w:drawing>
@@ -1398,6 +1417,7 @@
       <w:r>
         <w:rPr>
           <w:rFonts w:ascii="Times New Roman" w:hAnsi="Times New Roman" w:cs="Times New Roman"/>
+          <w:noProof/>
           <w:sz w:val="36"/>
           <w:szCs w:val="36"/>
           <w:lang w:val="en-US"/>
@@ -1451,6 +1471,7 @@
       <w:r>
         <w:rPr>
           <w:rFonts w:ascii="Times New Roman" w:hAnsi="Times New Roman" w:cs="Times New Roman"/>
+          <w:noProof/>
           <w:lang w:val="en-US"/>
         </w:rPr>
         <w:lastRenderedPageBreak/>
@@ -1544,6 +1565,7 @@
       <w:r>
         <w:rPr>
           <w:rFonts w:ascii="Times New Roman" w:hAnsi="Times New Roman" w:cs="Times New Roman"/>
+          <w:noProof/>
           <w:lang w:val="en-US"/>
         </w:rPr>
         <w:drawing>
@@ -1599,6 +1621,7 @@
           <w:rFonts w:ascii="Times New Roman" w:hAnsi="Times New Roman" w:cs="Times New Roman"/>
           <w:b/>
           <w:bCs/>
+          <w:noProof/>
           <w:lang w:val="en-US"/>
         </w:rPr>
         <w:drawing>
@@ -1667,6 +1690,7 @@
       <w:r>
         <w:rPr>
           <w:rFonts w:ascii="Times New Roman" w:hAnsi="Times New Roman" w:cs="Times New Roman"/>
+          <w:noProof/>
           <w:lang w:val="en-US"/>
         </w:rPr>
         <w:drawing>
@@ -1718,6 +1742,7 @@
       <w:r>
         <w:rPr>
           <w:rFonts w:ascii="Times New Roman" w:hAnsi="Times New Roman" w:cs="Times New Roman"/>
+          <w:noProof/>
           <w:lang w:val="en-US"/>
         </w:rPr>
         <w:drawing>
@@ -1813,6 +1838,7 @@
       <w:r>
         <w:rPr>
           <w:rFonts w:ascii="Times New Roman" w:hAnsi="Times New Roman" w:cs="Times New Roman"/>
+          <w:noProof/>
           <w:lang w:val="en-US"/>
         </w:rPr>
         <w:drawing>
@@ -1873,6 +1899,7 @@
           <w:rFonts w:ascii="Times New Roman" w:hAnsi="Times New Roman" w:cs="Times New Roman"/>
           <w:b/>
           <w:bCs/>
+          <w:noProof/>
           <w:lang w:val="en-US"/>
         </w:rPr>
         <w:drawing>
@@ -1928,6 +1955,7 @@
           <w:rFonts w:ascii="Times New Roman" w:hAnsi="Times New Roman" w:cs="Times New Roman"/>
           <w:b/>
           <w:bCs/>
+          <w:noProof/>
           <w:lang w:val="en-US"/>
         </w:rPr>
         <w:drawing>
@@ -1997,6 +2025,7 @@
           <w:rFonts w:ascii="Times New Roman" w:hAnsi="Times New Roman" w:cs="Times New Roman"/>
           <w:b/>
           <w:bCs/>
+          <w:noProof/>
           <w:lang w:val="en-US"/>
         </w:rPr>
         <w:drawing>
@@ -2052,6 +2081,7 @@
           <w:rFonts w:ascii="Times New Roman" w:hAnsi="Times New Roman" w:cs="Times New Roman"/>
           <w:b/>
           <w:bCs/>
+          <w:noProof/>
           <w:lang w:val="en-US"/>
         </w:rPr>
         <w:drawing>
@@ -2126,6 +2156,7 @@
           <w:rFonts w:ascii="Times New Roman" w:hAnsi="Times New Roman" w:cs="Times New Roman"/>
           <w:b/>
           <w:bCs/>
+          <w:noProof/>
           <w:lang w:val="en-US"/>
         </w:rPr>
         <w:drawing>

</xml_diff>